<commit_message>
Readme und Quick Start Anleitung ein bisschen angepasst
</commit_message>
<xml_diff>
--- a/Unterlagen/HelpDesk/Unterlagen/Quick Start Anleitung.docx
+++ b/Unterlagen/HelpDesk/Unterlagen/Quick Start Anleitung.docx
@@ -42,27 +42,15 @@
           <w:lang w:eastAsia="de-DE"/>
         </w:rPr>
       </w:pPr>
-      <w:proofErr w:type="gramStart"/>
-      <w:r>
-        <w:rPr>
-          <w:rFonts w:eastAsia="Times New Roman" w:cstheme="minorHAnsi"/>
-          <w:color w:val="24292F"/>
-          <w:sz w:val="24"/>
-          <w:szCs w:val="24"/>
-          <w:lang w:eastAsia="de-DE"/>
-        </w:rPr>
-        <w:t>Schritte</w:t>
-      </w:r>
-      <w:proofErr w:type="gramEnd"/>
-      <w:r>
-        <w:rPr>
-          <w:rFonts w:eastAsia="Times New Roman" w:cstheme="minorHAnsi"/>
-          <w:color w:val="24292F"/>
-          <w:sz w:val="24"/>
-          <w:szCs w:val="24"/>
-          <w:lang w:eastAsia="de-DE"/>
-        </w:rPr>
-        <w:t xml:space="preserve"> um Projekt auf Maschine zum Laufen zu bringen:</w:t>
+      <w:r>
+        <w:rPr>
+          <w:rFonts w:eastAsia="Times New Roman" w:cstheme="minorHAnsi"/>
+          <w:color w:val="24292F"/>
+          <w:sz w:val="24"/>
+          <w:szCs w:val="24"/>
+          <w:lang w:eastAsia="de-DE"/>
+        </w:rPr>
+        <w:t>Schritte um Projekt auf Maschine zum Laufen zu bringen:</w:t>
       </w:r>
     </w:p>
     <w:p>
@@ -143,7 +131,7 @@
           <w:szCs w:val="24"/>
           <w:lang w:eastAsia="de-DE"/>
         </w:rPr>
-        <w:t>Dateien unter 'htdocs' im XAMPP-Ordner speichern</w:t>
+        <w:t>Dateien im XAMPP-Ordner unter C:\xampp\htdocs in einem neuen Ordner namens HelpDesk speichern</w:t>
       </w:r>
     </w:p>
     <w:p>
@@ -324,29 +312,7 @@
           <w:szCs w:val="24"/>
           <w:lang w:eastAsia="de-DE"/>
         </w:rPr>
-        <w:t xml:space="preserve">' </w:t>
-      </w:r>
-      <w:proofErr w:type="gramStart"/>
-      <w:r>
-        <w:rPr>
-          <w:rFonts w:eastAsia="Times New Roman" w:cstheme="minorHAnsi"/>
-          <w:color w:val="24292F"/>
-          <w:sz w:val="24"/>
-          <w:szCs w:val="24"/>
-          <w:lang w:eastAsia="de-DE"/>
-        </w:rPr>
-        <w:t>aufrufen</w:t>
-      </w:r>
-      <w:proofErr w:type="gramEnd"/>
-      <w:r>
-        <w:rPr>
-          <w:rFonts w:eastAsia="Times New Roman" w:cstheme="minorHAnsi"/>
-          <w:color w:val="24292F"/>
-          <w:sz w:val="24"/>
-          <w:szCs w:val="24"/>
-          <w:lang w:eastAsia="de-DE"/>
-        </w:rPr>
-        <w:t xml:space="preserve"> um Ticket abschicken zu können</w:t>
+        <w:t>' aufrufen um Ticket abschicken zu können</w:t>
       </w:r>
     </w:p>
     <w:p>
@@ -396,29 +362,7 @@
           <w:szCs w:val="24"/>
           <w:lang w:eastAsia="de-DE"/>
         </w:rPr>
-        <w:t xml:space="preserve">' </w:t>
-      </w:r>
-      <w:proofErr w:type="gramStart"/>
-      <w:r>
-        <w:rPr>
-          <w:rFonts w:eastAsia="Times New Roman" w:cstheme="minorHAnsi"/>
-          <w:color w:val="24292F"/>
-          <w:sz w:val="24"/>
-          <w:szCs w:val="24"/>
-          <w:lang w:eastAsia="de-DE"/>
-        </w:rPr>
-        <w:t>aufrufen</w:t>
-      </w:r>
-      <w:proofErr w:type="gramEnd"/>
-      <w:r>
-        <w:rPr>
-          <w:rFonts w:eastAsia="Times New Roman" w:cstheme="minorHAnsi"/>
-          <w:color w:val="24292F"/>
-          <w:sz w:val="24"/>
-          <w:szCs w:val="24"/>
-          <w:lang w:eastAsia="de-DE"/>
-        </w:rPr>
-        <w:t xml:space="preserve"> um Ticketübersicht zu sehen und Ticket auf Status gelöst setzen zu können.</w:t>
+        <w:t>' aufrufen um Ticketübersicht zu sehen und Ticket auf Status gelöst setzen zu können.</w:t>
       </w:r>
     </w:p>
     <w:p>

</xml_diff>